<commit_message>
Updated draft webpage design
</commit_message>
<xml_diff>
--- a/Webpage draft design.docx
+++ b/Webpage draft design.docx
@@ -2,81 +2,6 @@
 <file path=word/document.xml><?xml version="1.0" encoding="utf-8"?>
 <w:document xmlns:wpc="http://schemas.microsoft.com/office/word/2010/wordprocessingCanvas" xmlns:cx="http://schemas.microsoft.com/office/drawing/2014/chartex" xmlns:mc="http://schemas.openxmlformats.org/markup-compatibility/2006" xmlns:o="urn:schemas-microsoft-com:office:office" xmlns:r="http://schemas.openxmlformats.org/officeDocument/2006/relationships" xmlns:m="http://schemas.openxmlformats.org/officeDocument/2006/math" xmlns:v="urn:schemas-microsoft-com:vml" xmlns:wp14="http://schemas.microsoft.com/office/word/2010/wordprocessingDrawing" xmlns:wp="http://schemas.openxmlformats.org/drawingml/2006/wordprocessingDrawing" xmlns:w10="urn:schemas-microsoft-com:office:word" xmlns:w="http://schemas.openxmlformats.org/wordprocessingml/2006/main" xmlns:w14="http://schemas.microsoft.com/office/word/2010/wordml" xmlns:w15="http://schemas.microsoft.com/office/word/2012/wordml" xmlns:w16se="http://schemas.microsoft.com/office/word/2015/wordml/symex" xmlns:wpg="http://schemas.microsoft.com/office/word/2010/wordprocessingGroup" xmlns:wpi="http://schemas.microsoft.com/office/word/2010/wordprocessingInk" xmlns:wne="http://schemas.microsoft.com/office/word/2006/wordml" xmlns:wps="http://schemas.microsoft.com/office/word/2010/wordprocessingShape" mc:Ignorable="w14 w15 w16se wp14">
   <w:body>
-    <w:p>
-      <w:r>
-        <w:rPr>
-          <w:noProof/>
-          <w:lang w:eastAsia="en-PH"/>
-        </w:rPr>
-        <w:drawing>
-          <wp:anchor distT="0" distB="0" distL="114300" distR="114300" simplePos="0" relativeHeight="251658240" behindDoc="0" locked="0" layoutInCell="1" allowOverlap="1" wp14:anchorId="5F5216E1" wp14:editId="6B44981E">
-            <wp:simplePos x="0" y="0"/>
-            <wp:positionH relativeFrom="column">
-              <wp:posOffset>0</wp:posOffset>
-            </wp:positionH>
-            <wp:positionV relativeFrom="paragraph">
-              <wp:posOffset>276225</wp:posOffset>
-            </wp:positionV>
-            <wp:extent cx="6645910" cy="3184525"/>
-            <wp:effectExtent l="0" t="0" r="2540" b="0"/>
-            <wp:wrapThrough wrapText="bothSides">
-              <wp:wrapPolygon edited="0">
-                <wp:start x="0" y="0"/>
-                <wp:lineTo x="0" y="21449"/>
-                <wp:lineTo x="21546" y="21449"/>
-                <wp:lineTo x="21546" y="0"/>
-                <wp:lineTo x="0" y="0"/>
-              </wp:wrapPolygon>
-            </wp:wrapThrough>
-            <wp:docPr id="1" name="Picture 1"/>
-            <wp:cNvGraphicFramePr>
-              <a:graphicFrameLocks xmlns:a="http://schemas.openxmlformats.org/drawingml/2006/main" noChangeAspect="1"/>
-            </wp:cNvGraphicFramePr>
-            <a:graphic xmlns:a="http://schemas.openxmlformats.org/drawingml/2006/main">
-              <a:graphicData uri="http://schemas.openxmlformats.org/drawingml/2006/picture">
-                <pic:pic xmlns:pic="http://schemas.openxmlformats.org/drawingml/2006/picture">
-                  <pic:nvPicPr>
-                    <pic:cNvPr id="1" name="Login page.png"/>
-                    <pic:cNvPicPr/>
-                  </pic:nvPicPr>
-                  <pic:blipFill>
-                    <a:blip r:embed="rId4" cstate="print">
-                      <a:extLst>
-                        <a:ext uri="{28A0092B-C50C-407E-A947-70E740481C1C}">
-                          <a14:useLocalDpi xmlns:a14="http://schemas.microsoft.com/office/drawing/2010/main" val="0"/>
-                        </a:ext>
-                      </a:extLst>
-                    </a:blip>
-                    <a:stretch>
-                      <a:fillRect/>
-                    </a:stretch>
-                  </pic:blipFill>
-                  <pic:spPr>
-                    <a:xfrm>
-                      <a:off x="0" y="0"/>
-                      <a:ext cx="6645910" cy="3184525"/>
-                    </a:xfrm>
-                    <a:prstGeom prst="rect">
-                      <a:avLst/>
-                    </a:prstGeom>
-                  </pic:spPr>
-                </pic:pic>
-              </a:graphicData>
-            </a:graphic>
-            <wp14:sizeRelH relativeFrom="page">
-              <wp14:pctWidth>0</wp14:pctWidth>
-            </wp14:sizeRelH>
-            <wp14:sizeRelV relativeFrom="page">
-              <wp14:pctHeight>0</wp14:pctHeight>
-            </wp14:sizeRelV>
-          </wp:anchor>
-        </w:drawing>
-      </w:r>
-      <w:r>
-        <w:t>Login Page</w:t>
-      </w:r>
-    </w:p>
-    <w:p/>
     <w:p>
       <w:r>
         <w:t>Register Page</w:t>
@@ -110,7 +35,7 @@
                     <pic:cNvPicPr/>
                   </pic:nvPicPr>
                   <pic:blipFill>
-                    <a:blip r:embed="rId5" cstate="print">
+                    <a:blip r:embed="rId4" cstate="print">
                       <a:extLst>
                         <a:ext uri="{28A0092B-C50C-407E-A947-70E740481C1C}">
                           <a14:useLocalDpi xmlns:a14="http://schemas.microsoft.com/office/drawing/2010/main" val="0"/>
@@ -152,10 +77,66 @@
           <w:lang w:eastAsia="en-PH"/>
         </w:rPr>
       </w:pPr>
+    </w:p>
+    <w:p>
+      <w:r>
+        <w:t>Login Page</w:t>
+      </w:r>
+    </w:p>
+    <w:p>
+      <w:r>
+        <w:rPr>
+          <w:noProof/>
+          <w:lang w:eastAsia="en-PH"/>
+        </w:rPr>
+        <w:drawing>
+          <wp:inline distT="0" distB="0" distL="0" distR="0">
+            <wp:extent cx="6645910" cy="3090545"/>
+            <wp:effectExtent l="0" t="0" r="2540" b="0"/>
+            <wp:docPr id="5" name="Picture 5"/>
+            <wp:cNvGraphicFramePr>
+              <a:graphicFrameLocks xmlns:a="http://schemas.openxmlformats.org/drawingml/2006/main" noChangeAspect="1"/>
+            </wp:cNvGraphicFramePr>
+            <a:graphic xmlns:a="http://schemas.openxmlformats.org/drawingml/2006/main">
+              <a:graphicData uri="http://schemas.openxmlformats.org/drawingml/2006/picture">
+                <pic:pic xmlns:pic="http://schemas.openxmlformats.org/drawingml/2006/picture">
+                  <pic:nvPicPr>
+                    <pic:cNvPr id="5" name="Login page2.png"/>
+                    <pic:cNvPicPr/>
+                  </pic:nvPicPr>
+                  <pic:blipFill>
+                    <a:blip r:embed="rId5" cstate="print">
+                      <a:extLst>
+                        <a:ext uri="{28A0092B-C50C-407E-A947-70E740481C1C}">
+                          <a14:useLocalDpi xmlns:a14="http://schemas.microsoft.com/office/drawing/2010/main" val="0"/>
+                        </a:ext>
+                      </a:extLst>
+                    </a:blip>
+                    <a:stretch>
+                      <a:fillRect/>
+                    </a:stretch>
+                  </pic:blipFill>
+                  <pic:spPr>
+                    <a:xfrm>
+                      <a:off x="0" y="0"/>
+                      <a:ext cx="6645910" cy="3090545"/>
+                    </a:xfrm>
+                    <a:prstGeom prst="rect">
+                      <a:avLst/>
+                    </a:prstGeom>
+                  </pic:spPr>
+                </pic:pic>
+              </a:graphicData>
+            </a:graphic>
+          </wp:inline>
+        </w:drawing>
+      </w:r>
+    </w:p>
+    <w:p/>
+    <w:p>
       <w:bookmarkStart w:id="0" w:name="_GoBack"/>
       <w:bookmarkEnd w:id="0"/>
     </w:p>
-    <w:p/>
     <w:p/>
     <w:p/>
     <w:p/>

</xml_diff>